<commit_message>
Edited bootstrap.min.css, took out bootstrap.js
</commit_message>
<xml_diff>
--- a/FED Application.docx
+++ b/FED Application.docx
@@ -51,16 +51,25 @@
       <w:r>
         <w:t>-AngularJS (v 1.3.X) Size: 122kB</w:t>
       </w:r>
+      <w:r>
+        <w:t xml:space="preserve"> (or whatever the nugget package pulls in)</w:t>
+      </w:r>
     </w:p>
     <w:p>
       <w:r>
         <w:t xml:space="preserve">-Bootstrap (v. 3.3.4) Size: </w:t>
       </w:r>
       <w:r>
-        <w:t xml:space="preserve">151kB </w:t>
-      </w:r>
-      <w:r>
-        <w:t>(could be scaled down if need be)</w:t>
+        <w:t>44</w:t>
+      </w:r>
+      <w:r>
+        <w:t xml:space="preserve">kB </w:t>
+      </w:r>
+      <w:r>
+        <w:t>(</w:t>
+      </w:r>
+      <w:r>
+        <w:t>scaled down from default bootstrap, no bootstrap js included.)</w:t>
       </w:r>
     </w:p>
     <w:p>
@@ -90,10 +99,178 @@
       </w:r>
       <w:r>
         <w:t xml:space="preserve"> will override the CSS file with the same name. </w:t>
+      </w:r>
+    </w:p>
+    <w:p>
+      <w:pPr>
+        <w:rPr>
+          <w:b/>
+        </w:rPr>
+      </w:pPr>
+      <w:r>
+        <w:rPr>
+          <w:b/>
+        </w:rPr>
+        <w:t>File Structure</w:t>
+      </w:r>
+    </w:p>
+    <w:p>
+      <w:pPr>
+        <w:rPr>
+          <w:b/>
+        </w:rPr>
+      </w:pPr>
+      <w:r>
+        <w:rPr>
+          <w:b/>
+        </w:rPr>
+        <w:t>For JS:</w:t>
+      </w:r>
+    </w:p>
+    <w:p>
+      <w:pPr>
+        <w:rPr>
+          <w:b/>
+        </w:rPr>
+      </w:pPr>
+      <w:r>
+        <w:rPr>
+          <w:b/>
+        </w:rPr>
+        <w:t>Match names of the file with the name of the controller/service/view</w:t>
       </w:r>
       <w:bookmarkStart w:id="0" w:name="_GoBack"/>
       <w:bookmarkEnd w:id="0"/>
     </w:p>
+    <w:p>
+      <w:r>
+        <w:t>Scripts/Application/controllers/</w:t>
+      </w:r>
+      <w:r>
+        <w:t>applicationController.js</w:t>
+      </w:r>
+      <w:r>
+        <w:t xml:space="preserve"> </w:t>
+      </w:r>
+    </w:p>
+    <w:p>
+      <w:r>
+        <w:t>Scripts/Application/</w:t>
+      </w:r>
+      <w:r>
+        <w:t>views</w:t>
+      </w:r>
+      <w:r>
+        <w:t>/</w:t>
+      </w:r>
+      <w:r>
+        <w:t>applicationViews.js</w:t>
+      </w:r>
+    </w:p>
+    <w:p>
+      <w:r>
+        <w:t>Scripts/services</w:t>
+      </w:r>
+      <w:r>
+        <w:t>/</w:t>
+      </w:r>
+      <w:r>
+        <w:t>applicationServices</w:t>
+      </w:r>
+      <w:r>
+        <w:t>.js</w:t>
+      </w:r>
+    </w:p>
+    <w:p>
+      <w:pPr>
+        <w:rPr>
+          <w:b/>
+        </w:rPr>
+      </w:pPr>
+      <w:r>
+        <w:rPr>
+          <w:b/>
+        </w:rPr>
+        <w:t>For CSS/SASS</w:t>
+      </w:r>
+      <w:r>
+        <w:rPr>
+          <w:b/>
+        </w:rPr>
+        <w:t>:</w:t>
+      </w:r>
+    </w:p>
+    <w:p>
+      <w:r>
+        <w:t>Content/CSS</w:t>
+      </w:r>
+      <w:r>
+        <w:t xml:space="preserve">/global.css </w:t>
+      </w:r>
+      <w:r>
+        <w:sym w:font="Wingdings" w:char="F0DF"/>
+      </w:r>
+      <w:r>
+        <w:t xml:space="preserve"> global styles</w:t>
+      </w:r>
+    </w:p>
+    <w:p>
+      <w:r>
+        <w:t xml:space="preserve">Content/CSS/application.css </w:t>
+      </w:r>
+      <w:r>
+        <w:sym w:font="Wingdings" w:char="F0DF"/>
+      </w:r>
+      <w:r>
+        <w:t xml:space="preserve"> pulled from partial</w:t>
+      </w:r>
+    </w:p>
+    <w:p>
+      <w:r>
+        <w:t>Content/SCSS/</w:t>
+      </w:r>
+    </w:p>
+    <w:p>
+      <w:r>
+        <w:tab/>
+        <w:t>/SCSS/</w:t>
+      </w:r>
+      <w:r>
+        <w:t>global</w:t>
+      </w:r>
+      <w:r>
+        <w:t>.scss</w:t>
+      </w:r>
+    </w:p>
+    <w:p>
+      <w:r>
+        <w:tab/>
+        <w:t>/SCSS/Partials/</w:t>
+      </w:r>
+    </w:p>
+    <w:p>
+      <w:r>
+        <w:tab/>
+        <w:t>/SCSS/Mixins/</w:t>
+      </w:r>
+    </w:p>
+    <w:p>
+      <w:pPr>
+        <w:ind w:firstLine="720"/>
+      </w:pPr>
+      <w:r>
+        <w:t>/SCSS/Partials/</w:t>
+      </w:r>
+      <w:r>
+        <w:t>a</w:t>
+      </w:r>
+      <w:r>
+        <w:t>pplication.scss</w:t>
+      </w:r>
+    </w:p>
+    <w:p/>
+    <w:p/>
+    <w:p/>
     <w:sectPr>
       <w:pgSz w:w="12240" w:h="15840"/>
       <w:pgMar w:top="1440" w:right="1440" w:bottom="1440" w:left="1440" w:header="720" w:footer="720" w:gutter="0"/>

</xml_diff>

<commit_message>
added link in word doc
</commit_message>
<xml_diff>
--- a/FED Application.docx
+++ b/FED Application.docx
@@ -139,8 +139,6 @@
         </w:rPr>
         <w:t>Match names of the file with the name of the controller/service/view</w:t>
       </w:r>
-      <w:bookmarkStart w:id="0" w:name="_GoBack"/>
-      <w:bookmarkEnd w:id="0"/>
     </w:p>
     <w:p>
       <w:r>
@@ -268,8 +266,18 @@
         <w:t>pplication.scss</w:t>
       </w:r>
     </w:p>
-    <w:p/>
-    <w:p/>
+    <w:p>
+      <w:r>
+        <w:t>A small demo with all the files can be found here:</w:t>
+      </w:r>
+      <w:bookmarkStart w:id="0" w:name="_GoBack"/>
+      <w:bookmarkEnd w:id="0"/>
+    </w:p>
+    <w:p>
+      <w:r>
+        <w:t>https://github.com/Travo100/application-frameworks</w:t>
+      </w:r>
+    </w:p>
     <w:p/>
     <w:sectPr>
       <w:pgSz w:w="12240" w:h="15840"/>

</xml_diff>